<commit_message>
Update Guide version 2
</commit_message>
<xml_diff>
--- a/Guide.docx
+++ b/Guide.docx
@@ -133,7 +133,338 @@
           <w:b w:val="1"/>
           <w:bCs w:val="1"/>
         </w:rPr>
-        <w:t xml:space="preserve"> liệu</w:t>
+        <w:t xml:space="preserve"> </w:t>
+      </w:r>
+      <w:proofErr w:type="spellStart"/>
+      <w:r>
+        <w:rPr>
+          <w:b w:val="1"/>
+          <w:bCs w:val="1"/>
+        </w:rPr>
+        <w:t>liệu</w:t>
+      </w:r>
+      <w:proofErr w:type="spellEnd"/>
+      <w:r>
+        <w:rPr>
+          <w:b w:val="1"/>
+          <w:bCs w:val="1"/>
+        </w:rPr>
+        <w:t>.</w:t>
+      </w:r>
+    </w:p>
+    <w:p>
+      <w:pPr>
+        <w:pStyle w:val="ListParagraph"/>
+        <w:ind w:left="720"/>
+        <w:jc w:val="left"/>
+        <w:rPr>
+          <w:b w:val="0"/>
+          <w:bCs w:val="0"/>
+        </w:rPr>
+      </w:pPr>
+      <w:proofErr w:type="spellStart"/>
+      <w:r>
+        <w:rPr>
+          <w:b w:val="0"/>
+          <w:bCs w:val="0"/>
+        </w:rPr>
+        <w:t>Để</w:t>
+      </w:r>
+      <w:proofErr w:type="spellEnd"/>
+      <w:r>
+        <w:rPr>
+          <w:b w:val="0"/>
+          <w:bCs w:val="0"/>
+        </w:rPr>
+        <w:t xml:space="preserve"> </w:t>
+      </w:r>
+      <w:proofErr w:type="spellStart"/>
+      <w:r>
+        <w:rPr>
+          <w:b w:val="0"/>
+          <w:bCs w:val="0"/>
+        </w:rPr>
+        <w:t>để</w:t>
+      </w:r>
+      <w:proofErr w:type="spellEnd"/>
+      <w:r>
+        <w:rPr>
+          <w:b w:val="0"/>
+          <w:bCs w:val="0"/>
+        </w:rPr>
+        <w:t xml:space="preserve"> </w:t>
+      </w:r>
+      <w:proofErr w:type="spellStart"/>
+      <w:r>
+        <w:rPr>
+          <w:b w:val="0"/>
+          <w:bCs w:val="0"/>
+        </w:rPr>
+        <w:t>bắt</w:t>
+      </w:r>
+      <w:proofErr w:type="spellEnd"/>
+      <w:r>
+        <w:rPr>
+          <w:b w:val="0"/>
+          <w:bCs w:val="0"/>
+        </w:rPr>
+        <w:t xml:space="preserve"> </w:t>
+      </w:r>
+      <w:proofErr w:type="spellStart"/>
+      <w:r>
+        <w:rPr>
+          <w:b w:val="0"/>
+          <w:bCs w:val="0"/>
+        </w:rPr>
+        <w:t>đầu</w:t>
+      </w:r>
+      <w:proofErr w:type="spellEnd"/>
+      <w:r>
+        <w:rPr>
+          <w:b w:val="0"/>
+          <w:bCs w:val="0"/>
+        </w:rPr>
+        <w:t xml:space="preserve"> </w:t>
+      </w:r>
+      <w:proofErr w:type="spellStart"/>
+      <w:r>
+        <w:rPr>
+          <w:b w:val="0"/>
+          <w:bCs w:val="0"/>
+        </w:rPr>
+        <w:t>làm</w:t>
+      </w:r>
+      <w:proofErr w:type="spellEnd"/>
+      <w:r>
+        <w:rPr>
+          <w:b w:val="0"/>
+          <w:bCs w:val="0"/>
+        </w:rPr>
+        <w:t xml:space="preserve"> </w:t>
+      </w:r>
+      <w:proofErr w:type="spellStart"/>
+      <w:r>
+        <w:rPr>
+          <w:b w:val="0"/>
+          <w:bCs w:val="0"/>
+        </w:rPr>
+        <w:t>việc</w:t>
+      </w:r>
+      <w:proofErr w:type="spellEnd"/>
+      <w:r>
+        <w:rPr>
+          <w:b w:val="0"/>
+          <w:bCs w:val="0"/>
+        </w:rPr>
+        <w:t xml:space="preserve"> </w:t>
+      </w:r>
+      <w:proofErr w:type="spellStart"/>
+      <w:r>
+        <w:rPr>
+          <w:b w:val="0"/>
+          <w:bCs w:val="0"/>
+        </w:rPr>
+        <w:t>bạn</w:t>
+      </w:r>
+      <w:proofErr w:type="spellEnd"/>
+      <w:r>
+        <w:rPr>
+          <w:b w:val="0"/>
+          <w:bCs w:val="0"/>
+        </w:rPr>
+        <w:t xml:space="preserve"> </w:t>
+      </w:r>
+      <w:proofErr w:type="spellStart"/>
+      <w:r>
+        <w:rPr>
+          <w:b w:val="0"/>
+          <w:bCs w:val="0"/>
+        </w:rPr>
+        <w:t>cần</w:t>
+      </w:r>
+      <w:proofErr w:type="spellEnd"/>
+      <w:r>
+        <w:rPr>
+          <w:b w:val="0"/>
+          <w:bCs w:val="0"/>
+        </w:rPr>
+        <w:t xml:space="preserve"> </w:t>
+      </w:r>
+      <w:proofErr w:type="spellStart"/>
+      <w:r>
+        <w:rPr>
+          <w:b w:val="0"/>
+          <w:bCs w:val="0"/>
+        </w:rPr>
+        <w:t>cài</w:t>
+      </w:r>
+      <w:proofErr w:type="spellEnd"/>
+      <w:r>
+        <w:rPr>
+          <w:b w:val="0"/>
+          <w:bCs w:val="0"/>
+        </w:rPr>
+        <w:t xml:space="preserve"> </w:t>
+      </w:r>
+      <w:proofErr w:type="spellStart"/>
+      <w:r>
+        <w:rPr>
+          <w:b w:val="0"/>
+          <w:bCs w:val="0"/>
+        </w:rPr>
+        <w:t>đặt</w:t>
+      </w:r>
+      <w:proofErr w:type="spellEnd"/>
+      <w:r>
+        <w:rPr>
+          <w:b w:val="0"/>
+          <w:bCs w:val="0"/>
+        </w:rPr>
+        <w:t xml:space="preserve"> </w:t>
+      </w:r>
+      <w:proofErr w:type="spellStart"/>
+      <w:r>
+        <w:rPr>
+          <w:b w:val="0"/>
+          <w:bCs w:val="0"/>
+        </w:rPr>
+        <w:t>chương</w:t>
+      </w:r>
+      <w:proofErr w:type="spellEnd"/>
+      <w:r>
+        <w:rPr>
+          <w:b w:val="0"/>
+          <w:bCs w:val="0"/>
+        </w:rPr>
+        <w:t xml:space="preserve"> </w:t>
+      </w:r>
+      <w:proofErr w:type="spellStart"/>
+      <w:r>
+        <w:rPr>
+          <w:b w:val="0"/>
+          <w:bCs w:val="0"/>
+        </w:rPr>
+        <w:t>trình</w:t>
+      </w:r>
+      <w:proofErr w:type="spellEnd"/>
+      <w:r>
+        <w:rPr>
+          <w:b w:val="0"/>
+          <w:bCs w:val="0"/>
+        </w:rPr>
+        <w:t xml:space="preserve"> </w:t>
+      </w:r>
+      <w:proofErr w:type="spellStart"/>
+      <w:r>
+        <w:rPr>
+          <w:b w:val="0"/>
+          <w:bCs w:val="0"/>
+        </w:rPr>
+        <w:t>tạo</w:t>
+      </w:r>
+      <w:proofErr w:type="spellEnd"/>
+      <w:r>
+        <w:rPr>
+          <w:b w:val="0"/>
+          <w:bCs w:val="0"/>
+        </w:rPr>
+        <w:t xml:space="preserve"> server </w:t>
+      </w:r>
+      <w:proofErr w:type="spellStart"/>
+      <w:r>
+        <w:rPr>
+          <w:b w:val="0"/>
+          <w:bCs w:val="0"/>
+        </w:rPr>
+        <w:t>và</w:t>
+      </w:r>
+      <w:proofErr w:type="spellEnd"/>
+      <w:r>
+        <w:rPr>
+          <w:b w:val="0"/>
+          <w:bCs w:val="0"/>
+        </w:rPr>
+        <w:t xml:space="preserve"> </w:t>
+      </w:r>
+      <w:proofErr w:type="spellStart"/>
+      <w:r>
+        <w:rPr>
+          <w:b w:val="0"/>
+          <w:bCs w:val="0"/>
+        </w:rPr>
+        <w:t>quản</w:t>
+      </w:r>
+      <w:proofErr w:type="spellEnd"/>
+      <w:r>
+        <w:rPr>
+          <w:b w:val="0"/>
+          <w:bCs w:val="0"/>
+        </w:rPr>
+        <w:t xml:space="preserve"> </w:t>
+      </w:r>
+      <w:proofErr w:type="spellStart"/>
+      <w:r>
+        <w:rPr>
+          <w:b w:val="0"/>
+          <w:bCs w:val="0"/>
+        </w:rPr>
+        <w:t>lý</w:t>
+      </w:r>
+      <w:proofErr w:type="spellEnd"/>
+      <w:r>
+        <w:rPr>
+          <w:b w:val="0"/>
+          <w:bCs w:val="0"/>
+        </w:rPr>
+        <w:t xml:space="preserve"> </w:t>
+      </w:r>
+      <w:proofErr w:type="spellStart"/>
+      <w:r>
+        <w:rPr>
+          <w:b w:val="0"/>
+          <w:bCs w:val="0"/>
+        </w:rPr>
+        <w:t>cơ</w:t>
+      </w:r>
+      <w:proofErr w:type="spellEnd"/>
+      <w:r>
+        <w:rPr>
+          <w:b w:val="0"/>
+          <w:bCs w:val="0"/>
+        </w:rPr>
+        <w:t xml:space="preserve"> </w:t>
+      </w:r>
+      <w:proofErr w:type="spellStart"/>
+      <w:r>
+        <w:rPr>
+          <w:b w:val="0"/>
+          <w:bCs w:val="0"/>
+        </w:rPr>
+        <w:t>sở</w:t>
+      </w:r>
+      <w:proofErr w:type="spellEnd"/>
+      <w:r>
+        <w:rPr>
+          <w:b w:val="0"/>
+          <w:bCs w:val="0"/>
+        </w:rPr>
+        <w:t xml:space="preserve"> </w:t>
+      </w:r>
+      <w:proofErr w:type="spellStart"/>
+      <w:r>
+        <w:rPr>
+          <w:b w:val="0"/>
+          <w:bCs w:val="0"/>
+        </w:rPr>
+        <w:t>dữ</w:t>
+      </w:r>
+      <w:proofErr w:type="spellEnd"/>
+      <w:r>
+        <w:rPr>
+          <w:b w:val="0"/>
+          <w:bCs w:val="0"/>
+        </w:rPr>
+        <w:t xml:space="preserve"> liệu.</w:t>
       </w:r>
     </w:p>
     <w:p>
@@ -713,6 +1044,13 @@
         </w:rPr>
         <w:t xml:space="preserve"> composer</w:t>
       </w:r>
+      <w:r>
+        <w:rPr>
+          <w:b w:val="1"/>
+          <w:bCs w:val="1"/>
+        </w:rPr>
+        <w:t>.</w:t>
+      </w:r>
     </w:p>
     <w:p>
       <w:pPr>
@@ -837,7 +1175,7 @@
         </w:rPr>
         <w:t xml:space="preserve"> </w:t>
       </w:r>
-      <w:hyperlink r:id="R4c958e50396241c7">
+      <w:hyperlink r:id="R729eab4d6a9f472f">
         <w:r>
           <w:rPr>
             <w:rStyle w:val="Hyperlink"/>
@@ -891,7 +1229,21 @@
           <w:b w:val="0"/>
           <w:bCs w:val="0"/>
         </w:rPr>
-        <w:t xml:space="preserve"> đặt</w:t>
+        <w:t xml:space="preserve"> </w:t>
+      </w:r>
+      <w:r>
+        <w:rPr>
+          <w:b w:val="0"/>
+          <w:bCs w:val="0"/>
+        </w:rPr>
+        <w:t>đặt</w:t>
+      </w:r>
+      <w:r>
+        <w:rPr>
+          <w:b w:val="0"/>
+          <w:bCs w:val="0"/>
+        </w:rPr>
+        <w:t>.</w:t>
       </w:r>
     </w:p>
     <w:p>
@@ -1128,6 +1480,13 @@
           <w:bCs w:val="0"/>
         </w:rPr>
         <w:t>v</w:t>
+      </w:r>
+      <w:r>
+        <w:rPr>
+          <w:b w:val="0"/>
+          <w:bCs w:val="0"/>
+        </w:rPr>
+        <w:t>.</w:t>
       </w:r>
     </w:p>
     <w:p>
@@ -1616,6 +1975,22 @@
         </w:rPr>
         <w:t xml:space="preserve"> artisan migrate</w:t>
       </w:r>
+      <w:r>
+        <w:rPr>
+          <w:b w:val="0"/>
+          <w:bCs w:val="0"/>
+          <w:i w:val="0"/>
+          <w:iCs w:val="0"/>
+          <w:caps w:val="0"/>
+          <w:smallCaps w:val="0"/>
+          <w:noProof w:val="0"/>
+          <w:color w:val="000000" w:themeColor="text1" w:themeTint="FF" w:themeShade="FF"/>
+          <w:sz w:val="24"/>
+          <w:szCs w:val="24"/>
+          <w:lang w:val="en-US"/>
+        </w:rPr>
+        <w:t>.</w:t>
+      </w:r>
     </w:p>
     <w:p>
       <w:pPr>
@@ -2864,6 +3239,333 @@
         <w:pStyle w:val="Normal"/>
         <w:bidi w:val="0"/>
         <w:spacing w:before="0" w:beforeAutospacing="off" w:after="160" w:afterAutospacing="off" w:line="279" w:lineRule="auto"/>
+        <w:ind w:right="0" w:firstLine="720"/>
+        <w:jc w:val="both"/>
+        <w:rPr>
+          <w:b w:val="1"/>
+          <w:bCs w:val="1"/>
+        </w:rPr>
+      </w:pPr>
+      <w:r>
+        <w:rPr>
+          <w:b w:val="0"/>
+          <w:bCs w:val="0"/>
+        </w:rPr>
+        <w:t xml:space="preserve">Sau </w:t>
+      </w:r>
+      <w:proofErr w:type="spellStart"/>
+      <w:r>
+        <w:rPr>
+          <w:b w:val="0"/>
+          <w:bCs w:val="0"/>
+        </w:rPr>
+        <w:t>khi</w:t>
+      </w:r>
+      <w:proofErr w:type="spellEnd"/>
+      <w:r>
+        <w:rPr>
+          <w:b w:val="0"/>
+          <w:bCs w:val="0"/>
+        </w:rPr>
+        <w:t xml:space="preserve"> </w:t>
+      </w:r>
+      <w:proofErr w:type="spellStart"/>
+      <w:r>
+        <w:rPr>
+          <w:b w:val="0"/>
+          <w:bCs w:val="0"/>
+        </w:rPr>
+        <w:t>thiết</w:t>
+      </w:r>
+      <w:proofErr w:type="spellEnd"/>
+      <w:r>
+        <w:rPr>
+          <w:b w:val="0"/>
+          <w:bCs w:val="0"/>
+        </w:rPr>
+        <w:t xml:space="preserve"> </w:t>
+      </w:r>
+      <w:proofErr w:type="spellStart"/>
+      <w:r>
+        <w:rPr>
+          <w:b w:val="0"/>
+          <w:bCs w:val="0"/>
+        </w:rPr>
+        <w:t>lập</w:t>
+      </w:r>
+      <w:proofErr w:type="spellEnd"/>
+      <w:r>
+        <w:rPr>
+          <w:b w:val="0"/>
+          <w:bCs w:val="0"/>
+        </w:rPr>
+        <w:t xml:space="preserve"> </w:t>
+      </w:r>
+      <w:proofErr w:type="spellStart"/>
+      <w:r>
+        <w:rPr>
+          <w:b w:val="0"/>
+          <w:bCs w:val="0"/>
+        </w:rPr>
+        <w:t>hệ</w:t>
+      </w:r>
+      <w:proofErr w:type="spellEnd"/>
+      <w:r>
+        <w:rPr>
+          <w:b w:val="0"/>
+          <w:bCs w:val="0"/>
+        </w:rPr>
+        <w:t xml:space="preserve"> </w:t>
+      </w:r>
+      <w:proofErr w:type="spellStart"/>
+      <w:r>
+        <w:rPr>
+          <w:b w:val="0"/>
+          <w:bCs w:val="0"/>
+        </w:rPr>
+        <w:t>thống</w:t>
+      </w:r>
+      <w:proofErr w:type="spellEnd"/>
+      <w:r>
+        <w:rPr>
+          <w:b w:val="0"/>
+          <w:bCs w:val="0"/>
+        </w:rPr>
+        <w:t xml:space="preserve">, </w:t>
+      </w:r>
+      <w:proofErr w:type="spellStart"/>
+      <w:r>
+        <w:rPr>
+          <w:b w:val="0"/>
+          <w:bCs w:val="0"/>
+        </w:rPr>
+        <w:t>chúng</w:t>
+      </w:r>
+      <w:proofErr w:type="spellEnd"/>
+      <w:r>
+        <w:rPr>
+          <w:b w:val="0"/>
+          <w:bCs w:val="0"/>
+        </w:rPr>
+        <w:t xml:space="preserve"> ta </w:t>
+      </w:r>
+      <w:proofErr w:type="spellStart"/>
+      <w:r>
+        <w:rPr>
+          <w:b w:val="0"/>
+          <w:bCs w:val="0"/>
+        </w:rPr>
+        <w:t>có</w:t>
+      </w:r>
+      <w:proofErr w:type="spellEnd"/>
+      <w:r>
+        <w:rPr>
+          <w:b w:val="0"/>
+          <w:bCs w:val="0"/>
+        </w:rPr>
+        <w:t xml:space="preserve"> </w:t>
+      </w:r>
+      <w:proofErr w:type="spellStart"/>
+      <w:r>
+        <w:rPr>
+          <w:b w:val="0"/>
+          <w:bCs w:val="0"/>
+        </w:rPr>
+        <w:t>thể</w:t>
+      </w:r>
+      <w:proofErr w:type="spellEnd"/>
+      <w:r>
+        <w:rPr>
+          <w:b w:val="0"/>
+          <w:bCs w:val="0"/>
+        </w:rPr>
+        <w:t xml:space="preserve"> </w:t>
+      </w:r>
+      <w:proofErr w:type="spellStart"/>
+      <w:r>
+        <w:rPr>
+          <w:b w:val="0"/>
+          <w:bCs w:val="0"/>
+        </w:rPr>
+        <w:t>bắt</w:t>
+      </w:r>
+      <w:proofErr w:type="spellEnd"/>
+      <w:r>
+        <w:rPr>
+          <w:b w:val="0"/>
+          <w:bCs w:val="0"/>
+        </w:rPr>
+        <w:t xml:space="preserve"> </w:t>
+      </w:r>
+      <w:proofErr w:type="spellStart"/>
+      <w:r>
+        <w:rPr>
+          <w:b w:val="0"/>
+          <w:bCs w:val="0"/>
+        </w:rPr>
+        <w:t>đầu</w:t>
+      </w:r>
+      <w:proofErr w:type="spellEnd"/>
+      <w:r>
+        <w:rPr>
+          <w:b w:val="0"/>
+          <w:bCs w:val="0"/>
+        </w:rPr>
+        <w:t xml:space="preserve"> </w:t>
+      </w:r>
+      <w:proofErr w:type="spellStart"/>
+      <w:r>
+        <w:rPr>
+          <w:b w:val="0"/>
+          <w:bCs w:val="0"/>
+        </w:rPr>
+        <w:t>làm</w:t>
+      </w:r>
+      <w:proofErr w:type="spellEnd"/>
+      <w:r>
+        <w:rPr>
+          <w:b w:val="0"/>
+          <w:bCs w:val="0"/>
+        </w:rPr>
+        <w:t xml:space="preserve"> </w:t>
+      </w:r>
+      <w:proofErr w:type="spellStart"/>
+      <w:r>
+        <w:rPr>
+          <w:b w:val="0"/>
+          <w:bCs w:val="0"/>
+        </w:rPr>
+        <w:t>việc</w:t>
+      </w:r>
+      <w:proofErr w:type="spellEnd"/>
+      <w:r>
+        <w:rPr>
+          <w:b w:val="0"/>
+          <w:bCs w:val="0"/>
+        </w:rPr>
+        <w:t xml:space="preserve"> </w:t>
+      </w:r>
+      <w:proofErr w:type="spellStart"/>
+      <w:r>
+        <w:rPr>
+          <w:b w:val="0"/>
+          <w:bCs w:val="0"/>
+        </w:rPr>
+        <w:t>với</w:t>
+      </w:r>
+      <w:proofErr w:type="spellEnd"/>
+      <w:r>
+        <w:rPr>
+          <w:b w:val="0"/>
+          <w:bCs w:val="0"/>
+        </w:rPr>
+        <w:t xml:space="preserve"> web </w:t>
+      </w:r>
+      <w:proofErr w:type="spellStart"/>
+      <w:r>
+        <w:rPr>
+          <w:b w:val="0"/>
+          <w:bCs w:val="0"/>
+        </w:rPr>
+        <w:t>sau</w:t>
+      </w:r>
+      <w:proofErr w:type="spellEnd"/>
+      <w:r>
+        <w:rPr>
+          <w:b w:val="0"/>
+          <w:bCs w:val="0"/>
+        </w:rPr>
+        <w:t xml:space="preserve"> </w:t>
+      </w:r>
+      <w:proofErr w:type="spellStart"/>
+      <w:r>
+        <w:rPr>
+          <w:b w:val="0"/>
+          <w:bCs w:val="0"/>
+        </w:rPr>
+        <w:t>trong</w:t>
+      </w:r>
+      <w:proofErr w:type="spellEnd"/>
+      <w:r>
+        <w:rPr>
+          <w:b w:val="0"/>
+          <w:bCs w:val="0"/>
+        </w:rPr>
+        <w:t xml:space="preserve"> </w:t>
+      </w:r>
+      <w:proofErr w:type="spellStart"/>
+      <w:r>
+        <w:rPr>
+          <w:b w:val="0"/>
+          <w:bCs w:val="0"/>
+        </w:rPr>
+        <w:t>phần</w:t>
+      </w:r>
+      <w:proofErr w:type="spellEnd"/>
+      <w:r>
+        <w:rPr>
+          <w:b w:val="0"/>
+          <w:bCs w:val="0"/>
+        </w:rPr>
+        <w:t xml:space="preserve"> </w:t>
+      </w:r>
+      <w:proofErr w:type="spellStart"/>
+      <w:r>
+        <w:rPr>
+          <w:b w:val="0"/>
+          <w:bCs w:val="0"/>
+        </w:rPr>
+        <w:t>mềm</w:t>
+      </w:r>
+      <w:proofErr w:type="spellEnd"/>
+      <w:r>
+        <w:rPr>
+          <w:b w:val="0"/>
+          <w:bCs w:val="0"/>
+        </w:rPr>
+        <w:t xml:space="preserve"> </w:t>
+      </w:r>
+      <w:proofErr w:type="spellStart"/>
+      <w:r>
+        <w:rPr>
+          <w:b w:val="0"/>
+          <w:bCs w:val="0"/>
+        </w:rPr>
+        <w:t>trình</w:t>
+      </w:r>
+      <w:proofErr w:type="spellEnd"/>
+      <w:r>
+        <w:rPr>
+          <w:b w:val="0"/>
+          <w:bCs w:val="0"/>
+        </w:rPr>
+        <w:t xml:space="preserve"> </w:t>
+      </w:r>
+      <w:proofErr w:type="spellStart"/>
+      <w:r>
+        <w:rPr>
+          <w:b w:val="0"/>
+          <w:bCs w:val="0"/>
+        </w:rPr>
+        <w:t>duyệt</w:t>
+      </w:r>
+      <w:proofErr w:type="spellEnd"/>
+      <w:r>
+        <w:rPr>
+          <w:b w:val="0"/>
+          <w:bCs w:val="0"/>
+        </w:rPr>
+        <w:t>.</w:t>
+      </w:r>
+      <w:r>
+        <w:tab/>
+      </w:r>
+    </w:p>
+    <w:p>
+      <w:pPr>
+        <w:pStyle w:val="Normal"/>
+        <w:bidi w:val="0"/>
+        <w:spacing w:before="0" w:beforeAutospacing="off" w:after="160" w:afterAutospacing="off" w:line="279" w:lineRule="auto"/>
         <w:ind w:right="0"/>
         <w:jc w:val="both"/>
         <w:rPr>
@@ -2888,7 +3590,7 @@
         <w:rPr/>
         <w:t xml:space="preserve"> Trong link </w:t>
       </w:r>
-      <w:hyperlink r:id="R8eb91c3e0ee04c64">
+      <w:hyperlink r:id="R0aef72279b0746e8">
         <w:r>
           <w:rPr>
             <w:rStyle w:val="Hyperlink"/>
@@ -4650,7 +5352,7 @@
       </w:pPr>
       <w:r>
         <w:drawing>
-          <wp:inline wp14:editId="6ECA47E1" wp14:anchorId="0F89218E">
+          <wp:inline wp14:editId="706F94BB" wp14:anchorId="0F89218E">
             <wp:extent cx="5943600" cy="2562225"/>
             <wp:effectExtent l="0" t="0" r="0" b="0"/>
             <wp:docPr id="1762709447" name="" title=""/>
@@ -4665,7 +5367,7 @@
                     <pic:cNvPicPr/>
                   </pic:nvPicPr>
                   <pic:blipFill>
-                    <a:blip r:embed="Rd2c35bc5e4b642d6">
+                    <a:blip r:embed="R4d56663c18284175">
                       <a:extLst xmlns:a="http://schemas.openxmlformats.org/drawingml/2006/main">
                         <a:ext xmlns:a="http://schemas.openxmlformats.org/drawingml/2006/main" uri="{28A0092B-C50C-407E-A947-70E740481C1C}">
                           <a14:useLocalDpi xmlns:a14="http://schemas.microsoft.com/office/drawing/2010/main" val="0"/>

</xml_diff>